<commit_message>
updated syntax of injectmulticlusterconfiguration
</commit_message>
<xml_diff>
--- a/geo/docs/Design-Documentation.docx
+++ b/geo/docs/Design-Documentation.docx
@@ -30,8 +30,6 @@
           <w:t>Version 10/23/2015</w:t>
         </w:r>
       </w:ins>
-      <w:bookmarkStart w:id="1" w:name="_GoBack"/>
-      <w:bookmarkEnd w:id="1"/>
     </w:p>
     <w:p>
       <w:pPr>
@@ -1193,7 +1191,7 @@
     <w:p>
       <w:pPr>
         <w:rPr>
-          <w:del w:id="2" w:author="Sebastian Burckhardt" w:date="2015-10-23T09:50:00Z"/>
+          <w:del w:id="1" w:author="Sebastian Burckhardt" w:date="2015-10-23T09:50:00Z"/>
         </w:rPr>
       </w:pPr>
       <w:r>
@@ -1209,10 +1207,10 @@
     <w:p>
       <w:pPr>
         <w:rPr>
-          <w:del w:id="3" w:author="Sebastian Burckhardt" w:date="2015-10-23T09:49:00Z"/>
-        </w:rPr>
-      </w:pPr>
-      <w:del w:id="4" w:author="Sebastian Burckhardt" w:date="2015-10-23T09:50:00Z">
+          <w:del w:id="2" w:author="Sebastian Burckhardt" w:date="2015-10-23T09:49:00Z"/>
+        </w:rPr>
+      </w:pPr>
+      <w:del w:id="3" w:author="Sebastian Burckhardt" w:date="2015-10-23T09:50:00Z">
         <w:r>
           <w:br w:type="page"/>
         </w:r>
@@ -1221,7 +1219,7 @@
     <w:p>
       <w:pPr>
         <w:rPr>
-          <w:del w:id="5" w:author="Sebastian Burckhardt" w:date="2015-10-23T09:50:00Z"/>
+          <w:del w:id="4" w:author="Sebastian Burckhardt" w:date="2015-10-23T09:50:00Z"/>
         </w:rPr>
       </w:pPr>
     </w:p>
@@ -2329,51 +2327,41 @@
     </w:p>
     <w:p>
       <w:r>
-        <w:t>For example, suppose we want to inject a multi-cluster configuration for three clusters A, B and C. Let’s first create a string list containing the cluster ids:</w:t>
-      </w:r>
-    </w:p>
-    <w:p>
-      <w:r>
-        <w:rPr>
-          <w:rFonts w:ascii="Consolas" w:hAnsi="Consolas" w:cs="Consolas"/>
-          <w:color w:val="2B91AF"/>
-          <w:sz w:val="19"/>
-          <w:szCs w:val="19"/>
-          <w:highlight w:val="white"/>
-        </w:rPr>
-        <w:t>List</w:t>
-      </w:r>
-      <w:r>
-        <w:rPr>
-          <w:rFonts w:ascii="Consolas" w:hAnsi="Consolas" w:cs="Consolas"/>
-          <w:color w:val="000000"/>
-          <w:sz w:val="19"/>
-          <w:szCs w:val="19"/>
-          <w:highlight w:val="white"/>
-        </w:rPr>
-        <w:t>&lt;</w:t>
-      </w:r>
-      <w:r>
-        <w:rPr>
-          <w:rFonts w:ascii="Consolas" w:hAnsi="Consolas" w:cs="Consolas"/>
-          <w:color w:val="0000FF"/>
-          <w:sz w:val="19"/>
-          <w:szCs w:val="19"/>
-          <w:highlight w:val="white"/>
-        </w:rPr>
-        <w:t>string</w:t>
-      </w:r>
-      <w:r>
-        <w:rPr>
-          <w:rFonts w:ascii="Consolas" w:hAnsi="Consolas" w:cs="Consolas"/>
-          <w:color w:val="000000"/>
-          <w:sz w:val="19"/>
-          <w:szCs w:val="19"/>
-          <w:highlight w:val="white"/>
-        </w:rPr>
-        <w:t xml:space="preserve">&gt; </w:t>
-      </w:r>
+        <w:t>For example, suppose we want to inject a multi-cluster configuration for three clusters A, B and C. Let’s first create a</w:t>
+      </w:r>
+      <w:r>
+        <w:t xml:space="preserve">n enumerable </w:t>
+      </w:r>
+      <w:r>
+        <w:t>containing the cluster ids:</w:t>
+      </w:r>
+    </w:p>
+    <w:p>
       <w:proofErr w:type="spellStart"/>
+      <w:proofErr w:type="gramStart"/>
+      <w:r>
+        <w:rPr>
+          <w:rFonts w:ascii="Consolas" w:hAnsi="Consolas" w:cs="Consolas"/>
+          <w:color w:val="0070C0"/>
+          <w:sz w:val="19"/>
+          <w:szCs w:val="19"/>
+          <w:highlight w:val="white"/>
+        </w:rPr>
+        <w:t>var</w:t>
+      </w:r>
+      <w:proofErr w:type="spellEnd"/>
+      <w:proofErr w:type="gramEnd"/>
+      <w:r>
+        <w:rPr>
+          <w:rFonts w:ascii="Consolas" w:hAnsi="Consolas" w:cs="Consolas"/>
+          <w:color w:val="0070C0"/>
+          <w:sz w:val="19"/>
+          <w:szCs w:val="19"/>
+          <w:highlight w:val="white"/>
+        </w:rPr>
+        <w:t xml:space="preserve"> </w:t>
+      </w:r>
+      <w:proofErr w:type="spellStart"/>
       <w:r>
         <w:rPr>
           <w:rFonts w:ascii="Consolas" w:hAnsi="Consolas" w:cs="Consolas"/>
@@ -2414,9 +2402,29 @@
           <w:szCs w:val="19"/>
           <w:highlight w:val="white"/>
         </w:rPr>
-        <w:t>A</w:t>
-      </w:r>
-      <w:proofErr w:type="gramStart"/>
+        <w:t>A,B,C"</w:t>
+      </w:r>
+      <w:r>
+        <w:rPr>
+          <w:rFonts w:ascii="Consolas" w:hAnsi="Consolas" w:cs="Consolas"/>
+          <w:color w:val="000000"/>
+          <w:sz w:val="19"/>
+          <w:szCs w:val="19"/>
+          <w:highlight w:val="white"/>
+        </w:rPr>
+        <w:t>.Split</w:t>
+      </w:r>
+      <w:proofErr w:type="spellEnd"/>
+      <w:r>
+        <w:rPr>
+          <w:rFonts w:ascii="Consolas" w:hAnsi="Consolas" w:cs="Consolas"/>
+          <w:color w:val="000000"/>
+          <w:sz w:val="19"/>
+          <w:szCs w:val="19"/>
+          <w:highlight w:val="white"/>
+        </w:rPr>
+        <w:t>(</w:t>
+      </w:r>
       <w:r>
         <w:rPr>
           <w:rFonts w:ascii="Consolas" w:hAnsi="Consolas" w:cs="Consolas"/>
@@ -2425,48 +2433,6 @@
           <w:szCs w:val="19"/>
           <w:highlight w:val="white"/>
         </w:rPr>
-        <w:t>,B,C</w:t>
-      </w:r>
-      <w:proofErr w:type="gramEnd"/>
-      <w:r>
-        <w:rPr>
-          <w:rFonts w:ascii="Consolas" w:hAnsi="Consolas" w:cs="Consolas"/>
-          <w:color w:val="A31515"/>
-          <w:sz w:val="19"/>
-          <w:szCs w:val="19"/>
-          <w:highlight w:val="white"/>
-        </w:rPr>
-        <w:t>"</w:t>
-      </w:r>
-      <w:r>
-        <w:rPr>
-          <w:rFonts w:ascii="Consolas" w:hAnsi="Consolas" w:cs="Consolas"/>
-          <w:color w:val="000000"/>
-          <w:sz w:val="19"/>
-          <w:szCs w:val="19"/>
-          <w:highlight w:val="white"/>
-        </w:rPr>
-        <w:t>.Split</w:t>
-      </w:r>
-      <w:proofErr w:type="spellEnd"/>
-      <w:r>
-        <w:rPr>
-          <w:rFonts w:ascii="Consolas" w:hAnsi="Consolas" w:cs="Consolas"/>
-          <w:color w:val="000000"/>
-          <w:sz w:val="19"/>
-          <w:szCs w:val="19"/>
-          <w:highlight w:val="white"/>
-        </w:rPr>
-        <w:t>(</w:t>
-      </w:r>
-      <w:r>
-        <w:rPr>
-          <w:rFonts w:ascii="Consolas" w:hAnsi="Consolas" w:cs="Consolas"/>
-          <w:color w:val="A31515"/>
-          <w:sz w:val="19"/>
-          <w:szCs w:val="19"/>
-          <w:highlight w:val="white"/>
-        </w:rPr>
         <w:t>','</w:t>
       </w:r>
       <w:r>
@@ -2477,29 +2443,17 @@
           <w:szCs w:val="19"/>
           <w:highlight w:val="white"/>
         </w:rPr>
-        <w:t>).</w:t>
-      </w:r>
-      <w:proofErr w:type="spellStart"/>
-      <w:r>
-        <w:rPr>
-          <w:rFonts w:ascii="Consolas" w:hAnsi="Consolas" w:cs="Consolas"/>
-          <w:color w:val="000000"/>
-          <w:sz w:val="19"/>
-          <w:szCs w:val="19"/>
-          <w:highlight w:val="white"/>
-        </w:rPr>
-        <w:t>ToList</w:t>
-      </w:r>
-      <w:proofErr w:type="spellEnd"/>
-      <w:r>
-        <w:rPr>
-          <w:rFonts w:ascii="Consolas" w:hAnsi="Consolas" w:cs="Consolas"/>
-          <w:color w:val="000000"/>
-          <w:sz w:val="19"/>
-          <w:szCs w:val="19"/>
-          <w:highlight w:val="white"/>
-        </w:rPr>
-        <w:t>();</w:t>
+        <w:t>)</w:t>
+      </w:r>
+      <w:r>
+        <w:rPr>
+          <w:rFonts w:ascii="Consolas" w:hAnsi="Consolas" w:cs="Consolas"/>
+          <w:color w:val="000000"/>
+          <w:sz w:val="19"/>
+          <w:szCs w:val="19"/>
+          <w:highlight w:val="white"/>
+        </w:rPr>
+        <w:t>;</w:t>
       </w:r>
     </w:p>
     <w:p>
@@ -2665,7 +2619,17 @@
           <w:szCs w:val="19"/>
           <w:highlight w:val="white"/>
         </w:rPr>
-        <w:t>systemManagement.InjectMultiClusterConfiguration</w:t>
+        <w:t>systemManagement.</w:t>
+      </w:r>
+      <w:r>
+        <w:rPr>
+          <w:rFonts w:ascii="Consolas" w:hAnsi="Consolas" w:cs="Consolas"/>
+          <w:color w:val="000000"/>
+          <w:sz w:val="19"/>
+          <w:szCs w:val="19"/>
+          <w:highlight w:val="white"/>
+        </w:rPr>
+        <w:t>InjectMultiClusterConfiguration</w:t>
       </w:r>
       <w:proofErr w:type="spellEnd"/>
       <w:r>
@@ -2678,7 +2642,29 @@
         </w:rPr>
         <w:t>(</w:t>
       </w:r>
+      <w:proofErr w:type="spellStart"/>
       <w:proofErr w:type="gramEnd"/>
+      <w:r>
+        <w:rPr>
+          <w:rFonts w:ascii="Consolas" w:hAnsi="Consolas" w:cs="Consolas"/>
+          <w:color w:val="000000"/>
+          <w:sz w:val="19"/>
+          <w:szCs w:val="19"/>
+          <w:highlight w:val="white"/>
+        </w:rPr>
+        <w:t>clusterlist</w:t>
+      </w:r>
+      <w:proofErr w:type="spellEnd"/>
+      <w:r>
+        <w:rPr>
+          <w:rFonts w:ascii="Consolas" w:hAnsi="Consolas" w:cs="Consolas"/>
+          <w:color w:val="000000"/>
+          <w:sz w:val="19"/>
+          <w:szCs w:val="19"/>
+          <w:highlight w:val="white"/>
+        </w:rPr>
+        <w:t>,</w:t>
+      </w:r>
     </w:p>
     <w:p>
       <w:pPr>
@@ -2691,31 +2677,18 @@
           <w:color w:val="000000"/>
           <w:sz w:val="19"/>
           <w:szCs w:val="19"/>
-          <w:highlight w:val="white"/>
-        </w:rPr>
-      </w:pPr>
-      <w:r>
-        <w:rPr>
-          <w:rFonts w:ascii="Consolas" w:hAnsi="Consolas" w:cs="Consolas"/>
-          <w:color w:val="000000"/>
-          <w:sz w:val="19"/>
-          <w:szCs w:val="19"/>
-          <w:highlight w:val="white"/>
-        </w:rPr>
-        <w:t xml:space="preserve">                </w:t>
-      </w:r>
-      <w:proofErr w:type="gramStart"/>
-      <w:r>
-        <w:rPr>
-          <w:rFonts w:ascii="Consolas" w:hAnsi="Consolas" w:cs="Consolas"/>
-          <w:color w:val="0000FF"/>
-          <w:sz w:val="19"/>
-          <w:szCs w:val="19"/>
-          <w:highlight w:val="white"/>
-        </w:rPr>
-        <w:t>new</w:t>
-      </w:r>
-      <w:proofErr w:type="gramEnd"/>
+        </w:rPr>
+      </w:pPr>
+      <w:r>
+        <w:rPr>
+          <w:rFonts w:ascii="Consolas" w:hAnsi="Consolas" w:cs="Consolas"/>
+          <w:color w:val="000000"/>
+          <w:sz w:val="19"/>
+          <w:szCs w:val="19"/>
+          <w:highlight w:val="white"/>
+        </w:rPr>
+        <w:t xml:space="preserve">   </w:t>
+      </w:r>
       <w:r>
         <w:rPr>
           <w:rFonts w:ascii="Consolas" w:hAnsi="Consolas" w:cs="Consolas"/>
@@ -2726,37 +2699,34 @@
         </w:rPr>
         <w:t xml:space="preserve"> </w:t>
       </w:r>
-      <w:proofErr w:type="spellStart"/>
-      <w:r>
-        <w:rPr>
-          <w:rFonts w:ascii="Consolas" w:hAnsi="Consolas" w:cs="Consolas"/>
-          <w:color w:val="000000"/>
-          <w:sz w:val="19"/>
-          <w:szCs w:val="19"/>
-          <w:highlight w:val="white"/>
-        </w:rPr>
-        <w:t>Orleans.MultiCluster.</w:t>
-      </w:r>
-      <w:r>
-        <w:rPr>
-          <w:rFonts w:ascii="Consolas" w:hAnsi="Consolas" w:cs="Consolas"/>
-          <w:color w:val="2B91AF"/>
-          <w:sz w:val="19"/>
-          <w:szCs w:val="19"/>
-          <w:highlight w:val="white"/>
-        </w:rPr>
-        <w:t>MultiClusterConfiguration</w:t>
-      </w:r>
-      <w:proofErr w:type="spellEnd"/>
-      <w:r>
-        <w:rPr>
-          <w:rFonts w:ascii="Consolas" w:hAnsi="Consolas" w:cs="Consolas"/>
-          <w:color w:val="000000"/>
-          <w:sz w:val="19"/>
-          <w:szCs w:val="19"/>
-          <w:highlight w:val="white"/>
-        </w:rPr>
-        <w:t>(</w:t>
+      <w:r>
+        <w:rPr>
+          <w:rFonts w:ascii="Consolas" w:hAnsi="Consolas" w:cs="Consolas"/>
+          <w:color w:val="000000"/>
+          <w:sz w:val="19"/>
+          <w:szCs w:val="19"/>
+          <w:highlight w:val="white"/>
+        </w:rPr>
+        <w:t xml:space="preserve">                                               </w:t>
+      </w:r>
+      <w:r>
+        <w:rPr>
+          <w:rFonts w:ascii="Consolas" w:hAnsi="Consolas" w:cs="Consolas"/>
+          <w:color w:val="A31515"/>
+          <w:sz w:val="19"/>
+          <w:szCs w:val="19"/>
+          <w:highlight w:val="white"/>
+        </w:rPr>
+        <w:t>"I am now adding cluster C [Bob]"</w:t>
+      </w:r>
+      <w:r>
+        <w:rPr>
+          <w:rFonts w:ascii="Consolas" w:hAnsi="Consolas" w:cs="Consolas"/>
+          <w:color w:val="000000"/>
+          <w:sz w:val="19"/>
+          <w:szCs w:val="19"/>
+        </w:rPr>
+        <w:t>));</w:t>
       </w:r>
     </w:p>
     <w:p>
@@ -2765,156 +2735,29 @@
         <w:autoSpaceDN w:val="0"/>
         <w:adjustRightInd w:val="0"/>
         <w:spacing w:after="0" w:line="240" w:lineRule="auto"/>
-        <w:rPr>
-          <w:rFonts w:ascii="Consolas" w:hAnsi="Consolas" w:cs="Consolas"/>
-          <w:color w:val="000000"/>
-          <w:sz w:val="19"/>
-          <w:szCs w:val="19"/>
-          <w:highlight w:val="white"/>
-        </w:rPr>
-      </w:pPr>
-      <w:r>
-        <w:rPr>
-          <w:rFonts w:ascii="Consolas" w:hAnsi="Consolas" w:cs="Consolas"/>
-          <w:color w:val="000000"/>
-          <w:sz w:val="19"/>
-          <w:szCs w:val="19"/>
-          <w:highlight w:val="white"/>
-        </w:rPr>
-        <w:t xml:space="preserve">                    </w:t>
-      </w:r>
-      <w:proofErr w:type="spellStart"/>
-      <w:r>
-        <w:rPr>
-          <w:rFonts w:ascii="Consolas" w:hAnsi="Consolas" w:cs="Consolas"/>
-          <w:color w:val="2B91AF"/>
-          <w:sz w:val="19"/>
-          <w:szCs w:val="19"/>
-          <w:highlight w:val="white"/>
-        </w:rPr>
-        <w:t>DateTime</w:t>
-      </w:r>
-      <w:r>
-        <w:rPr>
-          <w:rFonts w:ascii="Consolas" w:hAnsi="Consolas" w:cs="Consolas"/>
-          <w:color w:val="000000"/>
-          <w:sz w:val="19"/>
-          <w:szCs w:val="19"/>
-          <w:highlight w:val="white"/>
-        </w:rPr>
-        <w:t>.UtcNow</w:t>
-      </w:r>
-      <w:proofErr w:type="spellEnd"/>
-      <w:r>
-        <w:rPr>
-          <w:rFonts w:ascii="Consolas" w:hAnsi="Consolas" w:cs="Consolas"/>
-          <w:color w:val="000000"/>
-          <w:sz w:val="19"/>
-          <w:szCs w:val="19"/>
-          <w:highlight w:val="white"/>
-        </w:rPr>
-        <w:t>,</w:t>
-      </w:r>
-    </w:p>
-    <w:p>
-      <w:pPr>
-        <w:autoSpaceDE w:val="0"/>
-        <w:autoSpaceDN w:val="0"/>
-        <w:adjustRightInd w:val="0"/>
-        <w:spacing w:after="0" w:line="240" w:lineRule="auto"/>
-        <w:rPr>
-          <w:rFonts w:ascii="Consolas" w:hAnsi="Consolas" w:cs="Consolas"/>
-          <w:color w:val="000000"/>
-          <w:sz w:val="19"/>
-          <w:szCs w:val="19"/>
-          <w:highlight w:val="white"/>
-        </w:rPr>
-      </w:pPr>
-      <w:r>
-        <w:rPr>
-          <w:rFonts w:ascii="Consolas" w:hAnsi="Consolas" w:cs="Consolas"/>
-          <w:color w:val="000000"/>
-          <w:sz w:val="19"/>
-          <w:szCs w:val="19"/>
-          <w:highlight w:val="white"/>
-        </w:rPr>
-        <w:t xml:space="preserve">                    </w:t>
-      </w:r>
-      <w:proofErr w:type="spellStart"/>
-      <w:proofErr w:type="gramStart"/>
-      <w:r>
-        <w:rPr>
-          <w:rFonts w:ascii="Consolas" w:hAnsi="Consolas" w:cs="Consolas"/>
-          <w:color w:val="000000"/>
-          <w:sz w:val="19"/>
-          <w:szCs w:val="19"/>
-          <w:highlight w:val="white"/>
-        </w:rPr>
-        <w:t>clusterlist</w:t>
-      </w:r>
-      <w:proofErr w:type="spellEnd"/>
-      <w:proofErr w:type="gramEnd"/>
-      <w:r>
-        <w:rPr>
-          <w:rFonts w:ascii="Consolas" w:hAnsi="Consolas" w:cs="Consolas"/>
-          <w:color w:val="000000"/>
-          <w:sz w:val="19"/>
-          <w:szCs w:val="19"/>
-          <w:highlight w:val="white"/>
-        </w:rPr>
-        <w:t>,</w:t>
-      </w:r>
-    </w:p>
-    <w:p>
-      <w:pPr>
-        <w:autoSpaceDE w:val="0"/>
-        <w:autoSpaceDN w:val="0"/>
-        <w:adjustRightInd w:val="0"/>
-        <w:spacing w:after="0" w:line="240" w:lineRule="auto"/>
-        <w:rPr>
-          <w:rFonts w:ascii="Consolas" w:hAnsi="Consolas" w:cs="Consolas"/>
-          <w:color w:val="000000"/>
-          <w:sz w:val="19"/>
-          <w:szCs w:val="19"/>
-          <w:highlight w:val="white"/>
-        </w:rPr>
-      </w:pPr>
-      <w:r>
-        <w:rPr>
-          <w:rFonts w:ascii="Consolas" w:hAnsi="Consolas" w:cs="Consolas"/>
-          <w:color w:val="000000"/>
-          <w:sz w:val="19"/>
-          <w:szCs w:val="19"/>
-          <w:highlight w:val="white"/>
-        </w:rPr>
-        <w:t xml:space="preserve">                    </w:t>
-      </w:r>
-      <w:r>
-        <w:rPr>
-          <w:rFonts w:ascii="Consolas" w:hAnsi="Consolas" w:cs="Consolas"/>
-          <w:color w:val="A31515"/>
-          <w:sz w:val="19"/>
-          <w:szCs w:val="19"/>
-          <w:highlight w:val="white"/>
-        </w:rPr>
-        <w:t>"I am now adding cluster C [Bob]"</w:t>
-      </w:r>
-    </w:p>
-    <w:p>
-      <w:r>
-        <w:rPr>
-          <w:rFonts w:ascii="Consolas" w:hAnsi="Consolas" w:cs="Consolas"/>
-          <w:color w:val="000000"/>
-          <w:sz w:val="19"/>
-          <w:szCs w:val="19"/>
-          <w:highlight w:val="white"/>
-        </w:rPr>
-        <w:t xml:space="preserve">                ));</w:t>
-      </w:r>
-    </w:p>
-    <w:p>
-      <w:r>
-        <w:t xml:space="preserve">The first argument is the UTC timestamp, which should be larger than any timestamp of any previously injected configuration. The second argument is a list of cluster ids, which is going to define the new multi-cluster configuration. The third </w:t>
+      </w:pPr>
+    </w:p>
+    <w:p>
+      <w:r>
+        <w:t xml:space="preserve">The </w:t>
+      </w:r>
+      <w:r>
+        <w:t>first</w:t>
+      </w:r>
+      <w:r>
+        <w:t xml:space="preserve"> argument is a</w:t>
+      </w:r>
+      <w:r>
+        <w:t xml:space="preserve">n enumerable of </w:t>
+      </w:r>
+      <w:r>
+        <w:t xml:space="preserve">cluster ids, which is going to define the new multi-cluster configuration. The </w:t>
+      </w:r>
+      <w:r>
+        <w:t>second</w:t>
+      </w:r>
+      <w:r>
+        <w:t xml:space="preserve"> </w:t>
       </w:r>
       <w:r>
         <w:t>argument</w:t>
@@ -2922,6 +2765,8 @@
       <w:r>
         <w:t xml:space="preserve"> is an (optional) comment string that can be used to tag configurations with arbitrary information, such as who injected them why. </w:t>
       </w:r>
+      <w:bookmarkStart w:id="5" w:name="_GoBack"/>
+      <w:bookmarkEnd w:id="5"/>
     </w:p>
     <w:p>
       <w:pPr>
@@ -3147,20 +2992,20 @@
         </w:numPr>
       </w:pPr>
       <w:r>
+        <w:t xml:space="preserve">If the multi-cluster network already contains a configuration, this attribute has no effect. </w:t>
+      </w:r>
+    </w:p>
+    <w:p>
+      <w:r>
+        <w:t>Note that Azure-table-based multi-cluster network channels retain the last injected configuration unless they are deleted explicitly.</w:t>
+      </w:r>
+    </w:p>
+    <w:p>
+      <w:pPr>
+        <w:pStyle w:val="Heading3"/>
+      </w:pPr>
+      <w:r>
         <w:lastRenderedPageBreak/>
-        <w:t xml:space="preserve">If the multi-cluster network already contains a configuration, this attribute has no effect. </w:t>
-      </w:r>
-    </w:p>
-    <w:p>
-      <w:r>
-        <w:t>Note that Azure-table-based multi-cluster network channels retain the last injected configuration unless they are deleted explicitly.</w:t>
-      </w:r>
-    </w:p>
-    <w:p>
-      <w:pPr>
-        <w:pStyle w:val="Heading3"/>
-      </w:pPr>
-      <w:r>
         <w:t>Behavior of non-member clusters</w:t>
       </w:r>
     </w:p>
@@ -3463,61 +3308,61 @@
     </w:p>
     <w:p>
       <w:r>
+        <w:t xml:space="preserve">Concretely, </w:t>
+      </w:r>
+      <w:r>
+        <w:t xml:space="preserve">if </w:t>
+      </w:r>
+      <w:r>
+        <w:t>we get stuck at a step</w:t>
+      </w:r>
+      <w:r>
+        <w:t xml:space="preserve"> because the </w:t>
+      </w:r>
+      <w:r>
+        <w:t>cluster</w:t>
+      </w:r>
+      <w:r>
+        <w:t xml:space="preserve"> is not responsive (e.g. </w:t>
+      </w:r>
+      <w:r>
+        <w:t>it</w:t>
+      </w:r>
+      <w:r>
+        <w:t xml:space="preserve"> does not </w:t>
+      </w:r>
+      <w:r>
+        <w:t>acknowledge the configuration change</w:t>
+      </w:r>
+      <w:r>
+        <w:t xml:space="preserve">, or </w:t>
+      </w:r>
+      <w:r>
+        <w:t xml:space="preserve">the </w:t>
+      </w:r>
+      <w:r>
+        <w:t xml:space="preserve">silos do not shut down), the administrator may </w:t>
+      </w:r>
+      <w:r>
+        <w:t>use heavie</w:t>
+      </w:r>
+      <w:r>
+        <w:t>r force and s</w:t>
+      </w:r>
+      <w:r>
+        <w:t xml:space="preserve">top the cluster </w:t>
+      </w:r>
+      <w:r>
+        <w:t>by whatever means.</w:t>
+      </w:r>
+    </w:p>
+    <w:p/>
+    <w:p>
+      <w:pPr>
+        <w:pStyle w:val="Heading2"/>
+      </w:pPr>
+      <w:r>
         <w:lastRenderedPageBreak/>
-        <w:t xml:space="preserve">Concretely, </w:t>
-      </w:r>
-      <w:r>
-        <w:t xml:space="preserve">if </w:t>
-      </w:r>
-      <w:r>
-        <w:t>we get stuck at a step</w:t>
-      </w:r>
-      <w:r>
-        <w:t xml:space="preserve"> because the </w:t>
-      </w:r>
-      <w:r>
-        <w:t>cluster</w:t>
-      </w:r>
-      <w:r>
-        <w:t xml:space="preserve"> is not responsive (e.g. </w:t>
-      </w:r>
-      <w:r>
-        <w:t>it</w:t>
-      </w:r>
-      <w:r>
-        <w:t xml:space="preserve"> does not </w:t>
-      </w:r>
-      <w:r>
-        <w:t>acknowledge the configuration change</w:t>
-      </w:r>
-      <w:r>
-        <w:t xml:space="preserve">, or </w:t>
-      </w:r>
-      <w:r>
-        <w:t xml:space="preserve">the </w:t>
-      </w:r>
-      <w:r>
-        <w:t xml:space="preserve">silos do not shut down), the administrator may </w:t>
-      </w:r>
-      <w:r>
-        <w:t>use heavie</w:t>
-      </w:r>
-      <w:r>
-        <w:t>r force and s</w:t>
-      </w:r>
-      <w:r>
-        <w:t xml:space="preserve">top the cluster </w:t>
-      </w:r>
-      <w:r>
-        <w:t>by whatever means.</w:t>
-      </w:r>
-    </w:p>
-    <w:p/>
-    <w:p>
-      <w:pPr>
-        <w:pStyle w:val="Heading2"/>
-      </w:pPr>
-      <w:r>
         <w:t xml:space="preserve">Multi-Cluster </w:t>
       </w:r>
       <w:r>
@@ -4031,40 +3876,40 @@
         <w:t xml:space="preserve">only </w:t>
       </w:r>
       <w:r>
-        <w:t xml:space="preserve">infrequently, the single-instance protocol guarantees that there is at most one activation of a grain in all clusters. If communication is not functioning (for example, if a remote cluster has become </w:t>
+        <w:t>infrequently, the single-instance protocol guarantees that there is at most one activation of a grain in all clusters. If communication is not functioning (for example, if a remote cluster has become unavailable), the protocol favors availability over consistency and creates a local instance.</w:t>
+      </w:r>
+    </w:p>
+    <w:p>
+      <w:r>
+        <w:t xml:space="preserve">Thus, it is possible for two instances to exist at the same time, in two clusters that cannot communicate. </w:t>
+      </w:r>
+      <w:r>
+        <w:t xml:space="preserve">We still guarantee a single instance </w:t>
+      </w:r>
+      <w:r>
+        <w:rPr>
+          <w:i/>
+        </w:rPr>
+        <w:t>eventually</w:t>
+      </w:r>
+      <w:r>
+        <w:t xml:space="preserve">: a periodic background process </w:t>
+      </w:r>
+      <w:r>
+        <w:t>runs every 1</w:t>
+      </w:r>
+      <w:r>
+        <w:t xml:space="preserve">0 seconds </w:t>
+      </w:r>
+      <w:r>
+        <w:t xml:space="preserve">to </w:t>
+      </w:r>
+      <w:r>
+        <w:t xml:space="preserve">check if communication is available now and if there </w:t>
       </w:r>
       <w:r>
         <w:lastRenderedPageBreak/>
-        <w:t>unavailable), the protocol favors availability over consistency and creates a local instance.</w:t>
-      </w:r>
-    </w:p>
-    <w:p>
-      <w:r>
-        <w:t xml:space="preserve">Thus, it is possible for two instances to exist at the same time, in two clusters that cannot communicate. </w:t>
-      </w:r>
-      <w:r>
-        <w:t xml:space="preserve">We still guarantee a single instance </w:t>
-      </w:r>
-      <w:r>
-        <w:rPr>
-          <w:i/>
-        </w:rPr>
-        <w:t>eventually</w:t>
-      </w:r>
-      <w:r>
-        <w:t xml:space="preserve">: a periodic background process </w:t>
-      </w:r>
-      <w:r>
-        <w:t>runs every 1</w:t>
-      </w:r>
-      <w:r>
-        <w:t xml:space="preserve">0 seconds </w:t>
-      </w:r>
-      <w:r>
-        <w:t xml:space="preserve">to </w:t>
-      </w:r>
-      <w:r>
-        <w:t xml:space="preserve">check if communication is available now and if there are any activations that need to be re-validated. </w:t>
+        <w:t xml:space="preserve">are any activations that need to be re-validated. </w:t>
       </w:r>
       <w:r>
         <w:t xml:space="preserve"> </w:t>
@@ -4388,7 +4233,6 @@
           <w:noProof/>
           <w:lang w:eastAsia="en-US"/>
         </w:rPr>
-        <w:lastRenderedPageBreak/>
         <w:drawing>
           <wp:anchor distT="0" distB="0" distL="114300" distR="114300" simplePos="0" relativeHeight="251660288" behindDoc="0" locked="0" layoutInCell="1" allowOverlap="1" wp14:anchorId="39A5B516" wp14:editId="4812D9FC">
             <wp:simplePos x="0" y="0"/>
@@ -4541,6 +4385,7 @@
     </w:p>
     <w:p>
       <w:r>
+        <w:lastRenderedPageBreak/>
         <w:t xml:space="preserve">To avoid paying for access to the global state all the time, </w:t>
       </w:r>
       <w:r>
@@ -4789,7 +4634,6 @@
         <w:t xml:space="preserve">. The retry logic is </w:t>
       </w:r>
       <w:r>
-        <w:lastRenderedPageBreak/>
         <w:t>designed</w:t>
       </w:r>
       <w:r>
@@ -5598,6 +5442,7 @@
         </w:rPr>
       </w:pPr>
       <w:r>
+        <w:lastRenderedPageBreak/>
         <w:t xml:space="preserve">Using the </w:t>
       </w:r>
       <w:proofErr w:type="spellStart"/>
@@ -6015,7 +5860,6 @@
         <w:pStyle w:val="Heading2"/>
       </w:pPr>
       <w:r>
-        <w:lastRenderedPageBreak/>
         <w:t xml:space="preserve">First </w:t>
       </w:r>
       <w:r>
@@ -6923,6 +6767,7 @@
           <w:szCs w:val="19"/>
           <w:highlight w:val="white"/>
         </w:rPr>
+        <w:lastRenderedPageBreak/>
         <w:t xml:space="preserve">        {</w:t>
       </w:r>
     </w:p>
@@ -22505,7 +22350,7 @@
 </file>
 
 <file path=customXml/itemProps2.xml><?xml version="1.0" encoding="utf-8"?>
-<ds:datastoreItem xmlns:ds="http://schemas.openxmlformats.org/officeDocument/2006/customXml" ds:itemID="{06F88EC8-9DC4-47C5-8581-B25299865886}">
+<ds:datastoreItem xmlns:ds="http://schemas.openxmlformats.org/officeDocument/2006/customXml" ds:itemID="{E80A4FA4-E0E9-4DEF-8714-63FEC6D18391}">
   <ds:schemaRefs>
     <ds:schemaRef ds:uri="http://schemas.openxmlformats.org/officeDocument/2006/bibliography"/>
   </ds:schemaRefs>

</xml_diff>